<commit_message>
Parameter to choose opencl or cpu to compute via -device flag
</commit_message>
<xml_diff>
--- a/Report.docx
+++ b/Report.docx
@@ -61,34 +61,14 @@
         </w:rPr>
         <w:t xml:space="preserve">Professor </w:t>
       </w:r>
-      <w:proofErr w:type="spellStart"/>
-      <w:r>
-        <w:rPr>
-          <w:rFonts w:ascii="Times New Roman" w:hAnsi="Times New Roman" w:cs="Times New Roman"/>
-          <w:sz w:val="24"/>
-          <w:szCs w:val="24"/>
-        </w:rPr>
-        <w:t>Shuangshuang</w:t>
-      </w:r>
-      <w:proofErr w:type="spellEnd"/>
-      <w:r>
-        <w:rPr>
-          <w:rFonts w:ascii="Times New Roman" w:hAnsi="Times New Roman" w:cs="Times New Roman"/>
-          <w:sz w:val="24"/>
-          <w:szCs w:val="24"/>
-        </w:rPr>
-        <w:t xml:space="preserve"> </w:t>
-      </w:r>
-      <w:proofErr w:type="spellStart"/>
-      <w:r>
-        <w:rPr>
-          <w:rFonts w:ascii="Times New Roman" w:hAnsi="Times New Roman" w:cs="Times New Roman"/>
-          <w:sz w:val="24"/>
-          <w:szCs w:val="24"/>
-        </w:rPr>
-        <w:t>Jin</w:t>
-      </w:r>
-      <w:proofErr w:type="spellEnd"/>
+      <w:r>
+        <w:rPr>
+          <w:rFonts w:ascii="Times New Roman" w:hAnsi="Times New Roman" w:cs="Times New Roman"/>
+          <w:sz w:val="24"/>
+          <w:szCs w:val="24"/>
+        </w:rPr>
+        <w:t>Shuangshuang Jin</w:t>
+      </w:r>
     </w:p>
     <w:p>
       <w:pPr>
@@ -370,23 +350,13 @@
         </w:rPr>
         <w:t xml:space="preserve"> (</w:t>
       </w:r>
-      <w:proofErr w:type="spellStart"/>
-      <w:r>
-        <w:rPr>
-          <w:rFonts w:ascii="Times New Roman" w:hAnsi="Times New Roman" w:cs="Times New Roman"/>
-          <w:sz w:val="24"/>
-          <w:szCs w:val="24"/>
-        </w:rPr>
-        <w:t>Draves</w:t>
-      </w:r>
-      <w:proofErr w:type="spellEnd"/>
-      <w:r>
-        <w:rPr>
-          <w:rFonts w:ascii="Times New Roman" w:hAnsi="Times New Roman" w:cs="Times New Roman"/>
-          <w:sz w:val="24"/>
-          <w:szCs w:val="24"/>
-        </w:rPr>
-        <w:t>).</w:t>
+      <w:r>
+        <w:rPr>
+          <w:rFonts w:ascii="Times New Roman" w:hAnsi="Times New Roman" w:cs="Times New Roman"/>
+          <w:sz w:val="24"/>
+          <w:szCs w:val="24"/>
+        </w:rPr>
+        <w:t>Draves).</w:t>
       </w:r>
     </w:p>
     <w:p>
@@ -680,7 +650,16 @@
           <w:sz w:val="24"/>
           <w:szCs w:val="24"/>
         </w:rPr>
-        <w:t>The Fractal Flames implementation does this.</w:t>
+        <w:t xml:space="preserve">The Fractal Flames implementation creates a user-defined number of threads, which each run for a user-defined number of iterations.  Each one of these threads starts with a random point and calculates a resultant point with a randomly selected function (albeit the randomness is dependent upon user-defined weights) at the start, storing that point and its associated color into </w:t>
+      </w:r>
+      <w:r>
+        <w:rPr>
+          <w:rFonts w:ascii="Times New Roman" w:hAnsi="Times New Roman" w:cs="Times New Roman"/>
+          <w:sz w:val="24"/>
+          <w:szCs w:val="24"/>
+        </w:rPr>
+        <w:lastRenderedPageBreak/>
+        <w:t>the two outbuffers.  On each subsequent iteration, that resultant point is passed back into another randomly selected function, once again storing the new position and associated color into the outbuffers.  This continues until all threads have completed their iterations.</w:t>
       </w:r>
     </w:p>
     <w:p>
@@ -699,71 +678,7 @@
           <w:sz w:val="24"/>
           <w:szCs w:val="24"/>
         </w:rPr>
-        <w:t>The Marching Cubes implementation converts</w:t>
-      </w:r>
-      <w:r>
-        <w:rPr>
-          <w:rFonts w:ascii="Times New Roman" w:hAnsi="Times New Roman" w:cs="Times New Roman"/>
-          <w:sz w:val="24"/>
-          <w:szCs w:val="24"/>
-        </w:rPr>
-        <w:t xml:space="preserve"> unorganized </w:t>
-      </w:r>
-      <w:r>
-        <w:rPr>
-          <w:rFonts w:ascii="Times New Roman" w:hAnsi="Times New Roman" w:cs="Times New Roman"/>
-          <w:sz w:val="24"/>
-          <w:szCs w:val="24"/>
-        </w:rPr>
-        <w:t>vertices</w:t>
-      </w:r>
-      <w:r>
-        <w:rPr>
-          <w:rFonts w:ascii="Times New Roman" w:hAnsi="Times New Roman" w:cs="Times New Roman"/>
-          <w:sz w:val="24"/>
-          <w:szCs w:val="24"/>
-        </w:rPr>
-        <w:t xml:space="preserve"> </w:t>
-      </w:r>
-      <w:r>
-        <w:rPr>
-          <w:rFonts w:ascii="Times New Roman" w:hAnsi="Times New Roman" w:cs="Times New Roman"/>
-          <w:sz w:val="24"/>
-          <w:szCs w:val="24"/>
-        </w:rPr>
-        <w:t>into a gri</w:t>
-      </w:r>
-      <w:r>
-        <w:rPr>
-          <w:rFonts w:ascii="Times New Roman" w:hAnsi="Times New Roman" w:cs="Times New Roman"/>
-          <w:sz w:val="24"/>
-          <w:szCs w:val="24"/>
-        </w:rPr>
-        <w:t>d</w:t>
-      </w:r>
-      <w:r>
-        <w:rPr>
-          <w:rFonts w:ascii="Times New Roman" w:hAnsi="Times New Roman" w:cs="Times New Roman"/>
-          <w:sz w:val="24"/>
-          <w:szCs w:val="24"/>
-        </w:rPr>
-        <w:t xml:space="preserve"> and</w:t>
-      </w:r>
-      <w:r>
-        <w:rPr>
-          <w:rFonts w:ascii="Times New Roman" w:hAnsi="Times New Roman" w:cs="Times New Roman"/>
-          <w:sz w:val="24"/>
-          <w:szCs w:val="24"/>
-        </w:rPr>
-        <w:t xml:space="preserve"> grid points into cubes, or cells</w:t>
-      </w:r>
-      <w:r>
-        <w:rPr>
-          <w:rFonts w:ascii="Times New Roman" w:hAnsi="Times New Roman" w:cs="Times New Roman"/>
-          <w:sz w:val="24"/>
-          <w:szCs w:val="24"/>
-        </w:rPr>
-        <w:t>. Faces are calculated for each of these cells in parallel</w:t>
+        <w:t>Since I adapted the fractal flame algorithm I used in this project from a 2D implementation, it was a bit difficult to define the colors in the same way, resulting in a less than ideal color calculation algorithm.  The original implementation took advantage of pixels being hit multiple times, but since this is a 3D application, I didn’t really have the luxury of doing that.</w:t>
       </w:r>
       <w:r>
         <w:rPr>
@@ -772,119 +687,6 @@
           <w:szCs w:val="24"/>
         </w:rPr>
         <w:t>.</w:t>
-      </w:r>
-      <w:r>
-        <w:rPr>
-          <w:rFonts w:ascii="Times New Roman" w:hAnsi="Times New Roman" w:cs="Times New Roman"/>
-          <w:sz w:val="24"/>
-          <w:szCs w:val="24"/>
-        </w:rPr>
-        <w:t xml:space="preserve"> These faces represent the surface of the defined shape.</w:t>
-      </w:r>
-      <w:r>
-        <w:rPr>
-          <w:rFonts w:ascii="Times New Roman" w:hAnsi="Times New Roman" w:cs="Times New Roman"/>
-          <w:sz w:val="24"/>
-          <w:szCs w:val="24"/>
-        </w:rPr>
-        <w:t xml:space="preserve"> A </w:t>
-      </w:r>
-      <w:r>
-        <w:rPr>
-          <w:rFonts w:ascii="Times New Roman" w:hAnsi="Times New Roman" w:cs="Times New Roman"/>
-          <w:sz w:val="24"/>
-          <w:szCs w:val="24"/>
-        </w:rPr>
-        <w:t>list of triangles and edges</w:t>
-      </w:r>
-      <w:r>
-        <w:rPr>
-          <w:rFonts w:ascii="Times New Roman" w:hAnsi="Times New Roman" w:cs="Times New Roman"/>
-          <w:sz w:val="24"/>
-          <w:szCs w:val="24"/>
-        </w:rPr>
-        <w:t xml:space="preserve"> </w:t>
-      </w:r>
-      <w:r>
-        <w:rPr>
-          <w:rFonts w:ascii="Times New Roman" w:hAnsi="Times New Roman" w:cs="Times New Roman"/>
-          <w:sz w:val="24"/>
-          <w:szCs w:val="24"/>
-        </w:rPr>
-        <w:t xml:space="preserve">are used to compute the </w:t>
-      </w:r>
-      <w:r>
-        <w:rPr>
-          <w:rFonts w:ascii="Times New Roman" w:hAnsi="Times New Roman" w:cs="Times New Roman"/>
-          <w:sz w:val="24"/>
-          <w:szCs w:val="24"/>
-        </w:rPr>
-        <w:lastRenderedPageBreak/>
-        <w:t xml:space="preserve">individual faces inside a cell by evaluating the on/off state of each cell corner vertex. </w:t>
-      </w:r>
-      <w:r>
-        <w:rPr>
-          <w:rFonts w:ascii="Times New Roman" w:hAnsi="Times New Roman" w:cs="Times New Roman"/>
-          <w:sz w:val="24"/>
-          <w:szCs w:val="24"/>
-        </w:rPr>
-        <w:t xml:space="preserve">The final product </w:t>
-      </w:r>
-      <w:r>
-        <w:rPr>
-          <w:rFonts w:ascii="Times New Roman" w:hAnsi="Times New Roman" w:cs="Times New Roman"/>
-          <w:sz w:val="24"/>
-          <w:szCs w:val="24"/>
-        </w:rPr>
-        <w:t>is</w:t>
-      </w:r>
-      <w:r>
-        <w:rPr>
-          <w:rFonts w:ascii="Times New Roman" w:hAnsi="Times New Roman" w:cs="Times New Roman"/>
-          <w:sz w:val="24"/>
-          <w:szCs w:val="24"/>
-        </w:rPr>
-        <w:t xml:space="preserve"> a mesh with vertices, </w:t>
-      </w:r>
-      <w:r>
-        <w:rPr>
-          <w:rFonts w:ascii="Times New Roman" w:hAnsi="Times New Roman" w:cs="Times New Roman"/>
-          <w:sz w:val="24"/>
-          <w:szCs w:val="24"/>
-        </w:rPr>
-        <w:t xml:space="preserve">triangles </w:t>
-      </w:r>
-      <w:r>
-        <w:rPr>
-          <w:rFonts w:ascii="Times New Roman" w:hAnsi="Times New Roman" w:cs="Times New Roman"/>
-          <w:sz w:val="24"/>
-          <w:szCs w:val="24"/>
-        </w:rPr>
-        <w:t>dictating the connection between vertices</w:t>
-      </w:r>
-      <w:r>
-        <w:rPr>
-          <w:rFonts w:ascii="Times New Roman" w:hAnsi="Times New Roman" w:cs="Times New Roman"/>
-          <w:sz w:val="24"/>
-          <w:szCs w:val="24"/>
-        </w:rPr>
-        <w:t xml:space="preserve">, </w:t>
-      </w:r>
-      <w:r>
-        <w:rPr>
-          <w:rFonts w:ascii="Times New Roman" w:hAnsi="Times New Roman" w:cs="Times New Roman"/>
-          <w:sz w:val="24"/>
-          <w:szCs w:val="24"/>
-        </w:rPr>
-        <w:t xml:space="preserve">and </w:t>
-      </w:r>
-      <w:r>
-        <w:rPr>
-          <w:rFonts w:ascii="Times New Roman" w:hAnsi="Times New Roman" w:cs="Times New Roman"/>
-          <w:sz w:val="24"/>
-          <w:szCs w:val="24"/>
-        </w:rPr>
-        <w:t>unique colors per face.</w:t>
       </w:r>
     </w:p>
     <w:p>
@@ -903,8 +705,23 @@
           <w:sz w:val="24"/>
           <w:szCs w:val="24"/>
         </w:rPr>
-        <w:tab/>
-        <w:t>In order to parallelize the Marching Cubes algorithm,</w:t>
+        <w:t>The Marching Cubes implementation converts</w:t>
+      </w:r>
+      <w:r>
+        <w:rPr>
+          <w:rFonts w:ascii="Times New Roman" w:hAnsi="Times New Roman" w:cs="Times New Roman"/>
+          <w:sz w:val="24"/>
+          <w:szCs w:val="24"/>
+        </w:rPr>
+        <w:t xml:space="preserve"> unorganized </w:t>
+      </w:r>
+      <w:r>
+        <w:rPr>
+          <w:rFonts w:ascii="Times New Roman" w:hAnsi="Times New Roman" w:cs="Times New Roman"/>
+          <w:sz w:val="24"/>
+          <w:szCs w:val="24"/>
+        </w:rPr>
+        <w:t>vertices</w:t>
       </w:r>
       <w:r>
         <w:rPr>
@@ -920,15 +737,143 @@
           <w:sz w:val="24"/>
           <w:szCs w:val="24"/>
         </w:rPr>
-        <w:t>the information must for a cell must be transferred to the device. In my implementation, the cell information was transferred on the host and immediately run on the device to get the faces.</w:t>
-      </w:r>
-      <w:r>
-        <w:rPr>
-          <w:rFonts w:ascii="Times New Roman" w:hAnsi="Times New Roman" w:cs="Times New Roman"/>
-          <w:sz w:val="24"/>
-          <w:szCs w:val="24"/>
-        </w:rPr>
-        <w:t xml:space="preserve"> A more optimal way to accomplish this would be passing the entire grid to the device as the global problem size and having the size of a cell as the local problem size. Due to indexing errors, however, achieving this optimal method was highly challenging.</w:t>
+        <w:t>into a gri</w:t>
+      </w:r>
+      <w:r>
+        <w:rPr>
+          <w:rFonts w:ascii="Times New Roman" w:hAnsi="Times New Roman" w:cs="Times New Roman"/>
+          <w:sz w:val="24"/>
+          <w:szCs w:val="24"/>
+        </w:rPr>
+        <w:t>d</w:t>
+      </w:r>
+      <w:r>
+        <w:rPr>
+          <w:rFonts w:ascii="Times New Roman" w:hAnsi="Times New Roman" w:cs="Times New Roman"/>
+          <w:sz w:val="24"/>
+          <w:szCs w:val="24"/>
+        </w:rPr>
+        <w:t xml:space="preserve"> and</w:t>
+      </w:r>
+      <w:r>
+        <w:rPr>
+          <w:rFonts w:ascii="Times New Roman" w:hAnsi="Times New Roman" w:cs="Times New Roman"/>
+          <w:sz w:val="24"/>
+          <w:szCs w:val="24"/>
+        </w:rPr>
+        <w:t xml:space="preserve"> grid points into cubes, or cells</w:t>
+      </w:r>
+      <w:r>
+        <w:rPr>
+          <w:rFonts w:ascii="Times New Roman" w:hAnsi="Times New Roman" w:cs="Times New Roman"/>
+          <w:sz w:val="24"/>
+          <w:szCs w:val="24"/>
+        </w:rPr>
+        <w:t>. Faces are calculated for each of these cells in parallel</w:t>
+      </w:r>
+      <w:r>
+        <w:rPr>
+          <w:rFonts w:ascii="Times New Roman" w:hAnsi="Times New Roman" w:cs="Times New Roman"/>
+          <w:sz w:val="24"/>
+          <w:szCs w:val="24"/>
+        </w:rPr>
+        <w:t>.</w:t>
+      </w:r>
+      <w:r>
+        <w:rPr>
+          <w:rFonts w:ascii="Times New Roman" w:hAnsi="Times New Roman" w:cs="Times New Roman"/>
+          <w:sz w:val="24"/>
+          <w:szCs w:val="24"/>
+        </w:rPr>
+        <w:t xml:space="preserve"> These faces represent the surface of the defined shape.</w:t>
+      </w:r>
+      <w:r>
+        <w:rPr>
+          <w:rFonts w:ascii="Times New Roman" w:hAnsi="Times New Roman" w:cs="Times New Roman"/>
+          <w:sz w:val="24"/>
+          <w:szCs w:val="24"/>
+        </w:rPr>
+        <w:t xml:space="preserve"> A </w:t>
+      </w:r>
+      <w:r>
+        <w:rPr>
+          <w:rFonts w:ascii="Times New Roman" w:hAnsi="Times New Roman" w:cs="Times New Roman"/>
+          <w:sz w:val="24"/>
+          <w:szCs w:val="24"/>
+        </w:rPr>
+        <w:t xml:space="preserve">list of triangles and edges </w:t>
+      </w:r>
+      <w:r>
+        <w:rPr>
+          <w:rFonts w:ascii="Times New Roman" w:hAnsi="Times New Roman" w:cs="Times New Roman"/>
+          <w:sz w:val="24"/>
+          <w:szCs w:val="24"/>
+        </w:rPr>
+        <w:t xml:space="preserve">are used to compute the individual faces inside a cell by evaluating the on/off state of each cell corner vertex. </w:t>
+      </w:r>
+      <w:r>
+        <w:rPr>
+          <w:rFonts w:ascii="Times New Roman" w:hAnsi="Times New Roman" w:cs="Times New Roman"/>
+          <w:sz w:val="24"/>
+          <w:szCs w:val="24"/>
+        </w:rPr>
+        <w:t xml:space="preserve">The final product </w:t>
+      </w:r>
+      <w:r>
+        <w:rPr>
+          <w:rFonts w:ascii="Times New Roman" w:hAnsi="Times New Roman" w:cs="Times New Roman"/>
+          <w:sz w:val="24"/>
+          <w:szCs w:val="24"/>
+        </w:rPr>
+        <w:t>is</w:t>
+      </w:r>
+      <w:r>
+        <w:rPr>
+          <w:rFonts w:ascii="Times New Roman" w:hAnsi="Times New Roman" w:cs="Times New Roman"/>
+          <w:sz w:val="24"/>
+          <w:szCs w:val="24"/>
+        </w:rPr>
+        <w:t xml:space="preserve"> a mesh with vertices, </w:t>
+      </w:r>
+      <w:r>
+        <w:rPr>
+          <w:rFonts w:ascii="Times New Roman" w:hAnsi="Times New Roman" w:cs="Times New Roman"/>
+          <w:sz w:val="24"/>
+          <w:szCs w:val="24"/>
+        </w:rPr>
+        <w:t xml:space="preserve">triangles </w:t>
+      </w:r>
+      <w:r>
+        <w:rPr>
+          <w:rFonts w:ascii="Times New Roman" w:hAnsi="Times New Roman" w:cs="Times New Roman"/>
+          <w:sz w:val="24"/>
+          <w:szCs w:val="24"/>
+        </w:rPr>
+        <w:t>dictating the connection between vertices</w:t>
+      </w:r>
+      <w:r>
+        <w:rPr>
+          <w:rFonts w:ascii="Times New Roman" w:hAnsi="Times New Roman" w:cs="Times New Roman"/>
+          <w:sz w:val="24"/>
+          <w:szCs w:val="24"/>
+        </w:rPr>
+        <w:t xml:space="preserve">, </w:t>
+      </w:r>
+      <w:r>
+        <w:rPr>
+          <w:rFonts w:ascii="Times New Roman" w:hAnsi="Times New Roman" w:cs="Times New Roman"/>
+          <w:sz w:val="24"/>
+          <w:szCs w:val="24"/>
+        </w:rPr>
+        <w:t xml:space="preserve">and </w:t>
+      </w:r>
+      <w:r>
+        <w:rPr>
+          <w:rFonts w:ascii="Times New Roman" w:hAnsi="Times New Roman" w:cs="Times New Roman"/>
+          <w:sz w:val="24"/>
+          <w:szCs w:val="24"/>
+        </w:rPr>
+        <w:t>unique colors per face.</w:t>
       </w:r>
     </w:p>
     <w:p>
@@ -947,6 +892,98 @@
           <w:sz w:val="24"/>
           <w:szCs w:val="24"/>
         </w:rPr>
+        <w:tab/>
+      </w:r>
+      <w:r>
+        <w:rPr>
+          <w:rFonts w:ascii="Times New Roman" w:hAnsi="Times New Roman" w:cs="Times New Roman"/>
+          <w:sz w:val="24"/>
+          <w:szCs w:val="24"/>
+        </w:rPr>
+        <w:t>On my machine, creating the second object under samples in README, a visualization of “sin(x) + cos(z)”</w:t>
+      </w:r>
+      <w:r>
+        <w:rPr>
+          <w:rFonts w:ascii="Times New Roman" w:hAnsi="Times New Roman" w:cs="Times New Roman"/>
+          <w:sz w:val="24"/>
+          <w:szCs w:val="24"/>
+        </w:rPr>
+        <w:t>,</w:t>
+      </w:r>
+      <w:r>
+        <w:rPr>
+          <w:rFonts w:ascii="Times New Roman" w:hAnsi="Times New Roman" w:cs="Times New Roman"/>
+          <w:sz w:val="24"/>
+          <w:szCs w:val="24"/>
+        </w:rPr>
+        <w:t xml:space="preserve"> took on average 0.02 seconds to complete with CPU and 0.07 seconds to complete with OpenCL.</w:t>
+      </w:r>
+      <w:r>
+        <w:rPr>
+          <w:rFonts w:ascii="Times New Roman" w:hAnsi="Times New Roman" w:cs="Times New Roman"/>
+          <w:sz w:val="24"/>
+          <w:szCs w:val="24"/>
+        </w:rPr>
+        <w:t xml:space="preserve"> </w:t>
+      </w:r>
+      <w:r>
+        <w:rPr>
+          <w:rFonts w:ascii="Times New Roman" w:hAnsi="Times New Roman" w:cs="Times New Roman"/>
+          <w:sz w:val="24"/>
+          <w:szCs w:val="24"/>
+        </w:rPr>
+        <w:t>In order to parallelize the Marching Cubes algorithm,</w:t>
+      </w:r>
+      <w:r>
+        <w:rPr>
+          <w:rFonts w:ascii="Times New Roman" w:hAnsi="Times New Roman" w:cs="Times New Roman"/>
+          <w:sz w:val="24"/>
+          <w:szCs w:val="24"/>
+        </w:rPr>
+        <w:t xml:space="preserve"> </w:t>
+      </w:r>
+      <w:r>
+        <w:rPr>
+          <w:rFonts w:ascii="Times New Roman" w:hAnsi="Times New Roman" w:cs="Times New Roman"/>
+          <w:sz w:val="24"/>
+          <w:szCs w:val="24"/>
+        </w:rPr>
+        <w:t>the information must for a cell must be transferred to the device. In my implementation, the cell information was transferred on the host and immediately run on the device to get the faces.</w:t>
+      </w:r>
+      <w:r>
+        <w:rPr>
+          <w:rFonts w:ascii="Times New Roman" w:hAnsi="Times New Roman" w:cs="Times New Roman"/>
+          <w:sz w:val="24"/>
+          <w:szCs w:val="24"/>
+        </w:rPr>
+        <w:t xml:space="preserve"> A more optimal way to accomplish this would be passing the entire grid to the device as the global problem size and having the size of a cell as the local problem size. Due to indexing errors, however, achieving this optimal method was highly challenging.</w:t>
+      </w:r>
+      <w:r>
+        <w:rPr>
+          <w:rFonts w:ascii="Times New Roman" w:hAnsi="Times New Roman" w:cs="Times New Roman"/>
+          <w:sz w:val="24"/>
+          <w:szCs w:val="24"/>
+        </w:rPr>
+        <w:t xml:space="preserve"> With the optimal implementation, OpenCL compute time would be much faster than CPU.</w:t>
+      </w:r>
+    </w:p>
+    <w:p>
+      <w:pPr>
+        <w:spacing w:line="480" w:lineRule="auto"/>
+        <w:ind w:firstLine="720"/>
+        <w:rPr>
+          <w:rFonts w:ascii="Times New Roman" w:hAnsi="Times New Roman" w:cs="Times New Roman"/>
+          <w:sz w:val="24"/>
+          <w:szCs w:val="24"/>
+        </w:rPr>
+      </w:pPr>
+      <w:r>
+        <w:rPr>
+          <w:rFonts w:ascii="Times New Roman" w:hAnsi="Times New Roman" w:cs="Times New Roman"/>
+          <w:sz w:val="24"/>
+          <w:szCs w:val="24"/>
+        </w:rPr>
+        <w:lastRenderedPageBreak/>
         <w:tab/>
         <w:t>The following images are were created by marching:</w:t>
       </w:r>
@@ -961,10 +998,10 @@
         <w:rPr>
           <w:rStyle w:val="normaltextrun"/>
           <w:rFonts w:ascii="Times New Roman" w:hAnsi="Times New Roman" w:cs="Times New Roman"/>
-          <w:sz w:val="24"/>
-          <w:szCs w:val="24"/>
-        </w:rPr>
-        <w:lastRenderedPageBreak/>
+          <w:noProof/>
+          <w:sz w:val="24"/>
+          <w:szCs w:val="24"/>
+        </w:rPr>
         <w:drawing>
           <wp:inline distT="0" distB="0" distL="0" distR="0" wp14:anchorId="00A73F5D" wp14:editId="2B3691E0">
             <wp:extent cx="5943600" cy="3978275"/>
@@ -1021,14 +1058,9 @@
     </w:p>
     <w:p>
       <w:pPr>
+        <w:keepNext/>
         <w:spacing w:line="480" w:lineRule="auto"/>
         <w:ind w:firstLine="720"/>
-        <w:rPr>
-          <w:rStyle w:val="normaltextrun"/>
-          <w:rFonts w:ascii="Times New Roman" w:hAnsi="Times New Roman" w:cs="Times New Roman"/>
-          <w:sz w:val="24"/>
-          <w:szCs w:val="24"/>
-        </w:rPr>
       </w:pPr>
       <w:r>
         <w:rPr>
@@ -1047,6 +1079,66 @@
           <w:szCs w:val="24"/>
         </w:rPr>
         <w:br w:type="page"/>
+      </w:r>
+      <w:r>
+        <w:rPr>
+          <w:rStyle w:val="normaltextrun"/>
+          <w:rFonts w:ascii="Times New Roman" w:hAnsi="Times New Roman" w:cs="Times New Roman"/>
+          <w:noProof/>
+          <w:sz w:val="24"/>
+          <w:szCs w:val="24"/>
+        </w:rPr>
+        <w:lastRenderedPageBreak/>
+        <w:drawing>
+          <wp:inline distT="0" distB="0" distL="0" distR="0" wp14:anchorId="7A3BD443" wp14:editId="3B9CF45D">
+            <wp:extent cx="5943600" cy="5543550"/>
+            <wp:effectExtent l="0" t="0" r="0" b="0"/>
+            <wp:docPr id="2" name="Picture 2"/>
+            <wp:cNvGraphicFramePr>
+              <a:graphicFrameLocks xmlns:a="http://schemas.openxmlformats.org/drawingml/2006/main" noChangeAspect="1"/>
+            </wp:cNvGraphicFramePr>
+            <a:graphic xmlns:a="http://schemas.openxmlformats.org/drawingml/2006/main">
+              <a:graphicData uri="http://schemas.openxmlformats.org/drawingml/2006/picture">
+                <pic:pic xmlns:pic="http://schemas.openxmlformats.org/drawingml/2006/picture">
+                  <pic:nvPicPr>
+                    <pic:cNvPr id="1" name=""/>
+                    <pic:cNvPicPr/>
+                  </pic:nvPicPr>
+                  <pic:blipFill>
+                    <a:blip r:embed="rId7"/>
+                    <a:stretch>
+                      <a:fillRect/>
+                    </a:stretch>
+                  </pic:blipFill>
+                  <pic:spPr>
+                    <a:xfrm>
+                      <a:off x="0" y="0"/>
+                      <a:ext cx="5943600" cy="5543550"/>
+                    </a:xfrm>
+                    <a:prstGeom prst="rect">
+                      <a:avLst/>
+                    </a:prstGeom>
+                  </pic:spPr>
+                </pic:pic>
+              </a:graphicData>
+            </a:graphic>
+          </wp:inline>
+        </w:drawing>
+      </w:r>
+    </w:p>
+    <w:p>
+      <w:pPr>
+        <w:pStyle w:val="Caption"/>
+        <w:jc w:val="center"/>
+        <w:rPr>
+          <w:rStyle w:val="normaltextrun"/>
+          <w:rFonts w:ascii="Times New Roman" w:hAnsi="Times New Roman" w:cs="Times New Roman"/>
+          <w:sz w:val="24"/>
+          <w:szCs w:val="24"/>
+        </w:rPr>
+      </w:pPr>
+      <w:r>
+        <w:t>Fractal Flames OpenCL</w:t>
       </w:r>
     </w:p>
     <w:p>
@@ -1063,7 +1155,6 @@
         <w:rPr>
           <w:rStyle w:val="normaltextrun"/>
         </w:rPr>
-        <w:lastRenderedPageBreak/>
         <w:t>Works Cited</w:t>
       </w:r>
     </w:p>
@@ -1125,33 +1216,12 @@
           <w:rStyle w:val="normaltextrun"/>
         </w:rPr>
       </w:pPr>
-      <w:proofErr w:type="spellStart"/>
-      <w:r>
-        <w:rPr>
-          <w:rStyle w:val="normaltextrun"/>
-        </w:rPr>
-        <w:t>Draves</w:t>
-      </w:r>
-      <w:proofErr w:type="spellEnd"/>
-      <w:r>
-        <w:rPr>
-          <w:rStyle w:val="normaltextrun"/>
-        </w:rPr>
-        <w:t xml:space="preserve">, Scott, and Erik </w:t>
-      </w:r>
-      <w:proofErr w:type="spellStart"/>
-      <w:r>
-        <w:rPr>
-          <w:rStyle w:val="normaltextrun"/>
-        </w:rPr>
-        <w:t>Reckase</w:t>
-      </w:r>
-      <w:proofErr w:type="spellEnd"/>
-      <w:r>
-        <w:rPr>
-          <w:rStyle w:val="normaltextrun"/>
-        </w:rPr>
-        <w:t>. “The Fractal Flame Algorithm.” 2003, https://flam3.com/flame_draves.pdf.</w:t>
+      <w:r>
+        <w:rPr>
+          <w:rStyle w:val="normaltextrun"/>
+        </w:rPr>
+        <w:lastRenderedPageBreak/>
+        <w:t>Draves, Scott, and Erik Reckase. “The Fractal Flame Algorithm.” 2003, https://flam3.com/flame_draves.pdf.</w:t>
       </w:r>
     </w:p>
     <w:p>
@@ -1164,19 +1234,11 @@
           <w:rStyle w:val="normaltextrun"/>
         </w:rPr>
       </w:pPr>
-      <w:proofErr w:type="spellStart"/>
-      <w:r>
-        <w:rPr>
-          <w:rStyle w:val="normaltextrun"/>
-        </w:rPr>
-        <w:t>Lague</w:t>
-      </w:r>
-      <w:proofErr w:type="spellEnd"/>
-      <w:r>
-        <w:rPr>
-          <w:rStyle w:val="normaltextrun"/>
-        </w:rPr>
-        <w:t xml:space="preserve">, Sebastian. “Coding Adventure: Marching Cubes.” </w:t>
+      <w:r>
+        <w:rPr>
+          <w:rStyle w:val="normaltextrun"/>
+        </w:rPr>
+        <w:t xml:space="preserve">Lague, Sebastian. “Coding Adventure: Marching Cubes.” </w:t>
       </w:r>
       <w:r>
         <w:rPr>
@@ -1192,7 +1254,7 @@
         </w:rPr>
         <w:t xml:space="preserve">, YouTube, 6 May 2019, </w:t>
       </w:r>
-      <w:hyperlink r:id="rId7" w:history="1">
+      <w:hyperlink r:id="rId8" w:history="1">
         <w:r>
           <w:rPr>
             <w:rStyle w:val="Hyperlink"/>
@@ -1246,21 +1308,7 @@
         <w:rPr>
           <w:rStyle w:val="normaltextrun"/>
         </w:rPr>
-        <w:t xml:space="preserve">Shu, </w:t>
-      </w:r>
-      <w:proofErr w:type="spellStart"/>
-      <w:r>
-        <w:rPr>
-          <w:rStyle w:val="normaltextrun"/>
-        </w:rPr>
-        <w:t>Yujie</w:t>
-      </w:r>
-      <w:proofErr w:type="spellEnd"/>
-      <w:r>
-        <w:rPr>
-          <w:rStyle w:val="normaltextrun"/>
-        </w:rPr>
-        <w:t xml:space="preserve">. “3D Fractal Flame Wisps.” </w:t>
+        <w:t xml:space="preserve">Shu, Yujie. “3D Fractal Flame Wisps.” </w:t>
       </w:r>
       <w:r>
         <w:rPr>
@@ -1278,7 +1326,7 @@
       </w:r>
     </w:p>
     <w:sectPr>
-      <w:headerReference w:type="default" r:id="rId8"/>
+      <w:headerReference w:type="default" r:id="rId9"/>
       <w:pgSz w:w="12240" w:h="15840"/>
       <w:pgMar w:top="1440" w:right="1440" w:bottom="1440" w:left="1440" w:header="720" w:footer="720" w:gutter="0"/>
       <w:cols w:space="720"/>
@@ -2039,7 +2087,6 @@
     <w:basedOn w:val="Normal"/>
     <w:next w:val="Normal"/>
     <w:uiPriority w:val="35"/>
-    <w:semiHidden/>
     <w:unhideWhenUsed/>
     <w:qFormat/>
     <w:rsid w:val="00045291"/>

</xml_diff>